<commit_message>
Added section on requirements for Dr. Hayes
</commit_message>
<xml_diff>
--- a/report.docx
+++ b/report.docx
@@ -21678,6 +21678,16 @@
     </w:p>
     <w:p>
       <w:pPr>
+        <w:pStyle w:val="Heading3"/>
+      </w:pPr>
+      <w:bookmarkStart w:id="40" w:name="user-interface"/>
+      <w:bookmarkEnd w:id="40"/>
+      <w:r>
+        <w:t xml:space="preserve">User Interface</w:t>
+      </w:r>
+    </w:p>
+    <w:p>
+      <w:pPr>
         <w:pStyle w:val="FirstParagraph"/>
       </w:pPr>
       <w:r>
@@ -21821,7 +21831,7 @@
                     </pic:cNvPicPr>
                   </pic:nvPicPr>
                   <pic:blipFill>
-                    <a:blip r:embed="rId40"/>
+                    <a:blip r:embed="rId41"/>
                     <a:stretch>
                       <a:fillRect/>
                     </a:stretch>
@@ -22069,10 +22079,262 @@
     </w:p>
     <w:p>
       <w:pPr>
+        <w:pStyle w:val="Heading3"/>
+      </w:pPr>
+      <w:bookmarkStart w:id="42" w:name="leveraging-haskell"/>
+      <w:bookmarkEnd w:id="42"/>
+      <w:r>
+        <w:t xml:space="preserve">Leveraging Haskell</w:t>
+      </w:r>
+    </w:p>
+    <w:p>
+      <w:pPr>
+        <w:pStyle w:val="FirstParagraph"/>
+      </w:pPr>
+      <w:r>
+        <w:t xml:space="preserve">The core idea of the Servant library is to use a type-level domain-specific language (DSL) describing web APIs.</w:t>
+      </w:r>
+      <w:r>
+        <w:t xml:space="preserve"> </w:t>
+      </w:r>
+      <w:r>
+        <w:t xml:space="preserve">A description an API encoded in this DSL drives the type checking of implementation code at compile time,</w:t>
+      </w:r>
+      <w:r>
+        <w:t xml:space="preserve"> </w:t>
+      </w:r>
+      <w:r>
+        <w:t xml:space="preserve">informs the behavior of the Servant framework at run time, and enables the generation of documentation and</w:t>
+      </w:r>
+      <w:r>
+        <w:t xml:space="preserve"> </w:t>
+      </w:r>
+      <w:r>
+        <w:t xml:space="preserve">code for consuming that API, all from a single definition.</w:t>
+      </w:r>
+    </w:p>
+    <w:p>
+      <w:pPr>
+        <w:pStyle w:val="BodyText"/>
+      </w:pPr>
+      <w:r>
+        <w:t xml:space="preserve">In essence, Servant's API description DSL is a language for modeling one very specific sort of technical</w:t>
+      </w:r>
+      <w:r>
+        <w:t xml:space="preserve"> </w:t>
+      </w:r>
+      <w:r>
+        <w:t xml:space="preserve">requirements document: the API documentation that is typically shared between the developers that are</w:t>
+      </w:r>
+      <w:r>
+        <w:t xml:space="preserve"> </w:t>
+      </w:r>
+      <w:r>
+        <w:t xml:space="preserve">implementing the API and the developers that the write code that consumes it.</w:t>
+      </w:r>
+    </w:p>
+    <w:p>
+      <w:pPr>
+        <w:pStyle w:val="BodyText"/>
+      </w:pPr>
+      <w:r>
+        <w:t xml:space="preserve">However, API description DSLs are not new: RESTful API Modeling Language (RAML) [10] or Swagger [11] can be</w:t>
+      </w:r>
+      <w:r>
+        <w:t xml:space="preserve"> </w:t>
+      </w:r>
+      <w:r>
+        <w:t xml:space="preserve">useful for generating documentation or client libraries from a common definition. Servant's innovation is to</w:t>
+      </w:r>
+      <w:r>
+        <w:t xml:space="preserve"> </w:t>
+      </w:r>
+      <w:r>
+        <w:t xml:space="preserve">embed the API description DSL into the implementation language, tying that same definition directly to its</w:t>
+      </w:r>
+      <w:r>
+        <w:t xml:space="preserve"> </w:t>
+      </w:r>
+      <w:r>
+        <w:t xml:space="preserve">implementation. Exploring how this technique of encoding requirements documents in DSLs embedded in the</w:t>
+      </w:r>
+      <w:r>
+        <w:t xml:space="preserve"> </w:t>
+      </w:r>
+      <w:r>
+        <w:t xml:space="preserve">implementation language can be extended could be in interesting line of research and as the Servant library</w:t>
+      </w:r>
+      <w:r>
+        <w:t xml:space="preserve"> </w:t>
+      </w:r>
+      <w:r>
+        <w:t xml:space="preserve">demonstrates, Haskell's feature set is well-suited for this purpose.</w:t>
+      </w:r>
+    </w:p>
+    <w:p>
+      <w:pPr>
+        <w:pStyle w:val="BodyText"/>
+      </w:pPr>
+      <w:r>
+        <w:t xml:space="preserve">For example, a collection of entity-relationship diagrams could be formalized with a domain modeling language</w:t>
+      </w:r>
+      <w:r>
+        <w:t xml:space="preserve"> </w:t>
+      </w:r>
+      <w:r>
+        <w:t xml:space="preserve">embedded in Haskell. The Persistent library's schema definition language takes this approach, where a single</w:t>
+      </w:r>
+      <w:r>
+        <w:t xml:space="preserve"> </w:t>
+      </w:r>
+      <w:r>
+        <w:t xml:space="preserve">definition written in its DSL can be used to generate Haskell data types via metaprogramming and execute</w:t>
+      </w:r>
+      <w:r>
+        <w:t xml:space="preserve"> </w:t>
+      </w:r>
+      <w:r>
+        <w:t xml:space="preserve">database migrations when the schema changes. However, Persistent's DSL is not really sufficient for</w:t>
+      </w:r>
+      <w:r>
+        <w:t xml:space="preserve"> </w:t>
+      </w:r>
+      <w:r>
+        <w:t xml:space="preserve">for describing the relationships between entities in a complex domain model. A more robust description</w:t>
+      </w:r>
+      <w:r>
+        <w:t xml:space="preserve"> </w:t>
+      </w:r>
+      <w:r>
+        <w:t xml:space="preserve">language embedded in Haskell's type system could, for example, unify a formal description of the domain</w:t>
+      </w:r>
+      <w:r>
+        <w:t xml:space="preserve"> </w:t>
+      </w:r>
+      <w:r>
+        <w:t xml:space="preserve">model with the generation of entity-relationship diagrams and the implementation of code for querying a</w:t>
+      </w:r>
+      <w:r>
+        <w:t xml:space="preserve"> </w:t>
+      </w:r>
+      <w:r>
+        <w:t xml:space="preserve">data store, ensuring consistency with the domain model via compile-time type checking.</w:t>
+      </w:r>
+    </w:p>
+    <w:p>
+      <w:pPr>
+        <w:pStyle w:val="BodyText"/>
+      </w:pPr>
+      <w:r>
+        <w:t xml:space="preserve">This same technique could also be used to directly codify functional requirements. Behavior-driven development</w:t>
+      </w:r>
+      <w:r>
+        <w:t xml:space="preserve"> </w:t>
+      </w:r>
+      <w:r>
+        <w:t xml:space="preserve">techniques encourage developers to link functional requirements to automated tests and the implementation code</w:t>
+      </w:r>
+      <w:r>
+        <w:t xml:space="preserve"> </w:t>
+      </w:r>
+      <w:r>
+        <w:t xml:space="preserve">those tests will exercise, but that link is often not formalized. One could imagine a type-level Haskell DSL for</w:t>
+      </w:r>
+      <w:r>
+        <w:t xml:space="preserve"> </w:t>
+      </w:r>
+      <w:r>
+        <w:t xml:space="preserve">describing functional requirements. Like the Servant API DSL, the resulting types could be used to type check</w:t>
+      </w:r>
+      <w:r>
+        <w:t xml:space="preserve"> </w:t>
+      </w:r>
+      <w:r>
+        <w:t xml:space="preserve">implementation code and enforce the existence of a test implementation with an appropriate type.</w:t>
+      </w:r>
+    </w:p>
+    <w:p>
+      <w:pPr>
+        <w:pStyle w:val="BodyText"/>
+      </w:pPr>
+      <w:r>
+        <w:t xml:space="preserve">Embedding a project's functional requirements in the implementation language, tied directly to the</w:t>
+      </w:r>
+      <w:r>
+        <w:t xml:space="preserve"> </w:t>
+      </w:r>
+      <w:r>
+        <w:t xml:space="preserve">test and implementation code, would also offer other benefits in terms of tooling. For example, making the</w:t>
+      </w:r>
+      <w:r>
+        <w:t xml:space="preserve"> </w:t>
+      </w:r>
+      <w:r>
+        <w:t xml:space="preserve">the relationship between a requirement, a test, and an implementation manifest in a codebase could aid in</w:t>
+      </w:r>
+      <w:r>
+        <w:t xml:space="preserve"> </w:t>
+      </w:r>
+      <w:r>
+        <w:t xml:space="preserve">requirements tracing, particularly when the compiler can be leveraged to keep things synchronized.</w:t>
+      </w:r>
+      <w:r>
+        <w:t xml:space="preserve"> </w:t>
+      </w:r>
+      <w:r>
+        <w:t xml:space="preserve">Moreover, in the same way that Servant's framework uses type-level API definitions to handle aspects of</w:t>
+      </w:r>
+      <w:r>
+        <w:t xml:space="preserve"> </w:t>
+      </w:r>
+      <w:r>
+        <w:t xml:space="preserve">the HTTP transaction process, a testing framework could use requirement definitions to help set up and tear</w:t>
+      </w:r>
+      <w:r>
+        <w:t xml:space="preserve"> </w:t>
+      </w:r>
+      <w:r>
+        <w:t xml:space="preserve">down testing scenarios and leverage the compiler to keep the test suite in sync.</w:t>
+      </w:r>
+    </w:p>
+    <w:p>
+      <w:pPr>
+        <w:pStyle w:val="BodyText"/>
+      </w:pPr>
+      <w:r>
+        <w:t xml:space="preserve">These ideas are quite speculative, and I am not aware of any work along these lines within the Haskell</w:t>
+      </w:r>
+      <w:r>
+        <w:t xml:space="preserve"> </w:t>
+      </w:r>
+      <w:r>
+        <w:t xml:space="preserve">community. However, Servant illustrates the potential of using declarative definitions embedded within</w:t>
+      </w:r>
+      <w:r>
+        <w:t xml:space="preserve"> </w:t>
+      </w:r>
+      <w:r>
+        <w:t xml:space="preserve">a powerful type system for formalizing requirements to good practical effect. It will be interesting to</w:t>
+      </w:r>
+      <w:r>
+        <w:t xml:space="preserve"> </w:t>
+      </w:r>
+      <w:r>
+        <w:t xml:space="preserve">see whether this technique can be extended to further bridge the gap between requirements documents and code</w:t>
+      </w:r>
+      <w:r>
+        <w:t xml:space="preserve"> </w:t>
+      </w:r>
+      <w:r>
+        <w:t xml:space="preserve">in a practical way.</w:t>
+      </w:r>
+    </w:p>
+    <w:p>
+      <w:pPr>
         <w:pStyle w:val="Heading2"/>
       </w:pPr>
-      <w:bookmarkStart w:id="41" w:name="conclusion"/>
-      <w:bookmarkEnd w:id="41"/>
+      <w:bookmarkStart w:id="43" w:name="conclusion"/>
+      <w:bookmarkEnd w:id="43"/>
       <w:r>
         <w:t xml:space="preserve">Conclusion</w:t>
       </w:r>
@@ -22215,8 +22477,8 @@
       <w:pPr>
         <w:pStyle w:val="Heading2"/>
       </w:pPr>
-      <w:bookmarkStart w:id="42" w:name="references"/>
-      <w:bookmarkEnd w:id="42"/>
+      <w:bookmarkStart w:id="44" w:name="references"/>
+      <w:bookmarkEnd w:id="44"/>
       <w:r>
         <w:t xml:space="preserve">References</w:t>
       </w:r>
@@ -22318,6 +22580,28 @@
       </w:pPr>
       <w:r>
         <w:t xml:space="preserve">"The Elm Architecture". Evan Czaplicki. (https://github.com/evancz/elm-architecture-tutorial)</w:t>
+      </w:r>
+    </w:p>
+    <w:p>
+      <w:pPr>
+        <w:numPr>
+          <w:numId w:val="1006"/>
+          <w:ilvl w:val="0"/>
+        </w:numPr>
+      </w:pPr>
+      <w:r>
+        <w:t xml:space="preserve">"RAML Version 1.0: RESTful API Modeling Language". Christian Vogel. (https://github.com/raml-org/raml-spec/blob/raml-10/versions/raml-10/raml-10.md)</w:t>
+      </w:r>
+    </w:p>
+    <w:p>
+      <w:pPr>
+        <w:numPr>
+          <w:numId w:val="1006"/>
+          <w:ilvl w:val="0"/>
+        </w:numPr>
+      </w:pPr>
+      <w:r>
+        <w:t xml:space="preserve">"Getting Started With Swagger [I] - What Is Swagger?". Ron Ratovsky. (http://swagger.io/getting-started-with-swagger-i-what-is-swagger/)</w:t>
       </w:r>
     </w:p>
     <w:sectPr/>
@@ -22428,7 +22712,7 @@
     </w:lvl>
   </w:abstractNum>
   <w:abstractNum w:abstractNumId="990">
-    <w:nsid w:val="7b8a5ca0"/>
+    <w:nsid w:val="80c91796"/>
     <w:multiLevelType w:val="multilevel"/>
     <w:lvl w:ilvl="0">
       <w:numFmt w:val="bullet"/>
@@ -22509,7 +22793,7 @@
     </w:lvl>
   </w:abstractNum>
   <w:abstractNum w:abstractNumId="991">
-    <w:nsid w:val="d6ab68f0"/>
+    <w:nsid w:val="f0c02056"/>
     <w:multiLevelType w:val="multilevel"/>
     <w:lvl w:ilvl="0">
       <w:numFmt w:val="bullet"/>
@@ -22590,7 +22874,7 @@
     </w:lvl>
   </w:abstractNum>
   <w:abstractNum w:abstractNumId="99711">
-    <w:nsid w:val="785d63f1"/>
+    <w:nsid w:val="89867d59"/>
     <w:multiLevelType w:val="multilevel"/>
     <w:lvl w:ilvl="0">
       <w:start w:val="1"/>
@@ -22678,7 +22962,7 @@
     </w:lvl>
   </w:abstractNum>
   <w:abstractNum w:abstractNumId="99411">
-    <w:nsid w:val="7d70e036"/>
+    <w:nsid w:val="a1a6e78f"/>
     <w:multiLevelType w:val="multilevel"/>
     <w:lvl w:ilvl="0">
       <w:start w:val="1"/>

</xml_diff>

<commit_message>
Added comments about code size, formatting tweaks
</commit_message>
<xml_diff>
--- a/report.docx
+++ b/report.docx
@@ -6,8 +6,18 @@
       <w:pPr>
         <w:pStyle w:val="Heading1"/>
       </w:pPr>
-      <w:bookmarkStart w:id="21" w:name="description-and-motivation"/>
+      <w:bookmarkStart w:id="21" w:name="inventorium-a-restful-inventory-management-api-in-haskell"/>
       <w:bookmarkEnd w:id="21"/>
+      <w:r>
+        <w:t xml:space="preserve">Inventorium: A RESTful Inventory Management API in Haskell</w:t>
+      </w:r>
+    </w:p>
+    <w:p>
+      <w:pPr>
+        <w:pStyle w:val="Heading1"/>
+      </w:pPr>
+      <w:bookmarkStart w:id="22" w:name="description-and-motivation"/>
+      <w:bookmarkEnd w:id="22"/>
       <w:r>
         <w:t xml:space="preserve">Description and Motivation</w:t>
       </w:r>
@@ -146,7 +156,7 @@
                     </pic:cNvPicPr>
                   </pic:nvPicPr>
                   <pic:blipFill>
-                    <a:blip r:embed="rId22"/>
+                    <a:blip r:embed="rId23"/>
                     <a:stretch>
                       <a:fillRect/>
                     </a:stretch>
@@ -351,8 +361,8 @@
       <w:pPr>
         <w:pStyle w:val="Heading1"/>
       </w:pPr>
-      <w:bookmarkStart w:id="23" w:name="architecture"/>
-      <w:bookmarkEnd w:id="23"/>
+      <w:bookmarkStart w:id="24" w:name="architecture"/>
+      <w:bookmarkEnd w:id="24"/>
       <w:r>
         <w:t xml:space="preserve">Architecture</w:t>
       </w:r>
@@ -505,7 +515,7 @@
                     </pic:cNvPicPr>
                   </pic:nvPicPr>
                   <pic:blipFill>
-                    <a:blip r:embed="rId24"/>
+                    <a:blip r:embed="rId25"/>
                     <a:stretch>
                       <a:fillRect/>
                     </a:stretch>
@@ -714,8 +724,8 @@
       <w:pPr>
         <w:pStyle w:val="Heading1"/>
       </w:pPr>
-      <w:bookmarkStart w:id="25" w:name="the-web-api"/>
-      <w:bookmarkEnd w:id="25"/>
+      <w:bookmarkStart w:id="26" w:name="the-web-api"/>
+      <w:bookmarkEnd w:id="26"/>
       <w:r>
         <w:t xml:space="preserve">The Web API</w:t>
       </w:r>
@@ -871,61 +881,6 @@
                 <pic:pic>
                   <pic:nvPicPr>
                     <pic:cNvPr descr="diagrams/rest-get.png" id="0" name="Picture"/>
-                    <pic:cNvPicPr>
-                      <a:picLocks noChangeArrowheads="1" noChangeAspect="1"/>
-                    </pic:cNvPicPr>
-                  </pic:nvPicPr>
-                  <pic:blipFill>
-                    <a:blip r:embed="rId26"/>
-                    <a:stretch>
-                      <a:fillRect/>
-                    </a:stretch>
-                  </pic:blipFill>
-                  <pic:spPr bwMode="auto">
-                    <a:xfrm>
-                      <a:off x="0" y="0"/>
-                      <a:ext cx="5334000" cy="2133600"/>
-                    </a:xfrm>
-                    <a:prstGeom prst="rect">
-                      <a:avLst/>
-                    </a:prstGeom>
-                    <a:noFill/>
-                    <a:ln w="9525">
-                      <a:noFill/>
-                      <a:headEnd/>
-                      <a:tailEnd/>
-                    </a:ln>
-                  </pic:spPr>
-                </pic:pic>
-              </a:graphicData>
-            </a:graphic>
-          </wp:inline>
-        </w:drawing>
-      </w:r>
-    </w:p>
-    <w:p>
-      <w:pPr>
-        <w:pStyle w:val="ImageCaption"/>
-      </w:pPr>
-      <w:r>
-        <w:t xml:space="preserve">Retrieving a domain object, as an HTTP GET request</w:t>
-      </w:r>
-    </w:p>
-    <w:p>
-      <w:pPr>
-        <w:pStyle w:val="FigureWithCaption"/>
-      </w:pPr>
-      <w:r>
-        <w:drawing>
-          <wp:inline>
-            <wp:extent cx="5334000" cy="2133600"/>
-            <wp:effectExtent b="0" l="0" r="0" t="0"/>
-            <wp:docPr descr="" id="1" name="Picture"/>
-            <a:graphic>
-              <a:graphicData uri="http://schemas.openxmlformats.org/drawingml/2006/picture">
-                <pic:pic>
-                  <pic:nvPicPr>
-                    <pic:cNvPr descr="diagrams/rest-put.png" id="0" name="Picture"/>
                     <pic:cNvPicPr>
                       <a:picLocks noChangeArrowheads="1" noChangeAspect="1"/>
                     </pic:cNvPicPr>
@@ -963,45 +918,7 @@
         <w:pStyle w:val="ImageCaption"/>
       </w:pPr>
       <w:r>
-        <w:t xml:space="preserve">Creating a domain object, as an HTTP PUT request</w:t>
-      </w:r>
-    </w:p>
-    <w:p>
-      <w:pPr>
-        <w:pStyle w:val="BodyText"/>
-      </w:pPr>
-      <w:r>
-        <w:t xml:space="preserve">Other aspects of the API are all handled through the well-defined channels of HTTP. Options and</w:t>
-      </w:r>
-      <w:r>
-        <w:t xml:space="preserve"> </w:t>
-      </w:r>
-      <w:r>
-        <w:t xml:space="preserve">parameters can be specified using URL query string parameters and/or HTTP headers. Similarly,</w:t>
-      </w:r>
-      <w:r>
-        <w:t xml:space="preserve"> </w:t>
-      </w:r>
-      <w:r>
-        <w:t xml:space="preserve">errors are reported via HTTP status codes. If a user requests an entity that does not exist,</w:t>
-      </w:r>
-      <w:r>
-        <w:t xml:space="preserve"> </w:t>
-      </w:r>
-      <w:r>
-        <w:t xml:space="preserve">the result should be the well-known 404 response. If the entity exists but the user requests</w:t>
-      </w:r>
-      <w:r>
-        <w:t xml:space="preserve"> </w:t>
-      </w:r>
-      <w:r>
-        <w:t xml:space="preserve">an representation the server does not know how to provide, the API should instead respond with</w:t>
-      </w:r>
-      <w:r>
-        <w:t xml:space="preserve"> </w:t>
-      </w:r>
-      <w:r>
-        <w:t xml:space="preserve">HTTP's "406 Not Acceptable" error code.</w:t>
+        <w:t xml:space="preserve">Retrieving a domain object, as an HTTP GET request</w:t>
       </w:r>
     </w:p>
     <w:p>
@@ -1018,7 +935,7 @@
               <a:graphicData uri="http://schemas.openxmlformats.org/drawingml/2006/picture">
                 <pic:pic>
                   <pic:nvPicPr>
-                    <pic:cNvPr descr="diagrams/rest-error.png" id="0" name="Picture"/>
+                    <pic:cNvPr descr="diagrams/rest-put.png" id="0" name="Picture"/>
                     <pic:cNvPicPr>
                       <a:picLocks noChangeArrowheads="1" noChangeAspect="1"/>
                     </pic:cNvPicPr>
@@ -1056,6 +973,99 @@
         <w:pStyle w:val="ImageCaption"/>
       </w:pPr>
       <w:r>
+        <w:t xml:space="preserve">Creating a domain object, as an HTTP PUT request</w:t>
+      </w:r>
+    </w:p>
+    <w:p>
+      <w:pPr>
+        <w:pStyle w:val="BodyText"/>
+      </w:pPr>
+      <w:r>
+        <w:t xml:space="preserve">Other aspects of the API are all handled through the well-defined channels of HTTP. Options and</w:t>
+      </w:r>
+      <w:r>
+        <w:t xml:space="preserve"> </w:t>
+      </w:r>
+      <w:r>
+        <w:t xml:space="preserve">parameters can be specified using URL query string parameters and/or HTTP headers. Similarly,</w:t>
+      </w:r>
+      <w:r>
+        <w:t xml:space="preserve"> </w:t>
+      </w:r>
+      <w:r>
+        <w:t xml:space="preserve">errors are reported via HTTP status codes. If a user requests an entity that does not exist,</w:t>
+      </w:r>
+      <w:r>
+        <w:t xml:space="preserve"> </w:t>
+      </w:r>
+      <w:r>
+        <w:t xml:space="preserve">the result should be the well-known 404 response. If the entity exists but the user requests</w:t>
+      </w:r>
+      <w:r>
+        <w:t xml:space="preserve"> </w:t>
+      </w:r>
+      <w:r>
+        <w:t xml:space="preserve">an representation the server does not know how to provide, the API should instead respond with</w:t>
+      </w:r>
+      <w:r>
+        <w:t xml:space="preserve"> </w:t>
+      </w:r>
+      <w:r>
+        <w:t xml:space="preserve">HTTP's "406 Not Acceptable" error code.</w:t>
+      </w:r>
+    </w:p>
+    <w:p>
+      <w:pPr>
+        <w:pStyle w:val="FigureWithCaption"/>
+      </w:pPr>
+      <w:r>
+        <w:drawing>
+          <wp:inline>
+            <wp:extent cx="5334000" cy="2133600"/>
+            <wp:effectExtent b="0" l="0" r="0" t="0"/>
+            <wp:docPr descr="" id="1" name="Picture"/>
+            <a:graphic>
+              <a:graphicData uri="http://schemas.openxmlformats.org/drawingml/2006/picture">
+                <pic:pic>
+                  <pic:nvPicPr>
+                    <pic:cNvPr descr="diagrams/rest-error.png" id="0" name="Picture"/>
+                    <pic:cNvPicPr>
+                      <a:picLocks noChangeArrowheads="1" noChangeAspect="1"/>
+                    </pic:cNvPicPr>
+                  </pic:nvPicPr>
+                  <pic:blipFill>
+                    <a:blip r:embed="rId29"/>
+                    <a:stretch>
+                      <a:fillRect/>
+                    </a:stretch>
+                  </pic:blipFill>
+                  <pic:spPr bwMode="auto">
+                    <a:xfrm>
+                      <a:off x="0" y="0"/>
+                      <a:ext cx="5334000" cy="2133600"/>
+                    </a:xfrm>
+                    <a:prstGeom prst="rect">
+                      <a:avLst/>
+                    </a:prstGeom>
+                    <a:noFill/>
+                    <a:ln w="9525">
+                      <a:noFill/>
+                      <a:headEnd/>
+                      <a:tailEnd/>
+                    </a:ln>
+                  </pic:spPr>
+                </pic:pic>
+              </a:graphicData>
+            </a:graphic>
+          </wp:inline>
+        </w:drawing>
+      </w:r>
+    </w:p>
+    <w:p>
+      <w:pPr>
+        <w:pStyle w:val="ImageCaption"/>
+      </w:pPr>
+      <w:r>
         <w:t xml:space="preserve">An application error, handled by standard HTTP error codes</w:t>
       </w:r>
     </w:p>
@@ -1445,8 +1455,8 @@
       <w:pPr>
         <w:pStyle w:val="Heading1"/>
       </w:pPr>
-      <w:bookmarkStart w:id="29" w:name="implementation"/>
-      <w:bookmarkEnd w:id="29"/>
+      <w:bookmarkStart w:id="30" w:name="implementation"/>
+      <w:bookmarkEnd w:id="30"/>
       <w:r>
         <w:t xml:space="preserve">Implementation</w:t>
       </w:r>
@@ -1455,8 +1465,8 @@
       <w:pPr>
         <w:pStyle w:val="Heading2"/>
       </w:pPr>
-      <w:bookmarkStart w:id="30" w:name="a-short-introduction-to-haskell"/>
-      <w:bookmarkEnd w:id="30"/>
+      <w:bookmarkStart w:id="31" w:name="a-short-introduction-to-haskell"/>
+      <w:bookmarkEnd w:id="31"/>
       <w:r>
         <w:t xml:space="preserve">A Short Introduction to Haskell</w:t>
       </w:r>
@@ -1977,7 +1987,7 @@
                     </pic:cNvPicPr>
                   </pic:nvPicPr>
                   <pic:blipFill>
-                    <a:blip r:embed="rId31"/>
+                    <a:blip r:embed="rId32"/>
                     <a:stretch>
                       <a:fillRect/>
                     </a:stretch>
@@ -3391,15 +3401,26 @@
         <w:t xml:space="preserve"> </w:t>
       </w:r>
       <w:r>
-        <w:t xml:space="preserve">during my course work.</w:t>
+        <w:t xml:space="preserve">during my course work:</w:t>
+      </w:r>
+    </w:p>
+    <w:p>
+      <w:pPr>
+        <w:pStyle w:val="SourceCode"/>
+      </w:pPr>
+      <w:r>
+        <w:rPr>
+          <w:rStyle w:val="VerbatimChar"/>
+        </w:rPr>
+        <w:t xml:space="preserve">https://github.com/zachmay/inventorium/blob/master/haskell-lecture-notes.pdf</w:t>
       </w:r>
     </w:p>
     <w:p>
       <w:pPr>
         <w:pStyle w:val="Heading2"/>
       </w:pPr>
-      <w:bookmarkStart w:id="32" w:name="libraries"/>
-      <w:bookmarkEnd w:id="32"/>
+      <w:bookmarkStart w:id="33" w:name="libraries"/>
+      <w:bookmarkEnd w:id="33"/>
       <w:r>
         <w:t xml:space="preserve">Libraries</w:t>
       </w:r>
@@ -3422,8 +3443,8 @@
       <w:pPr>
         <w:pStyle w:val="Heading3"/>
       </w:pPr>
-      <w:bookmarkStart w:id="33" w:name="servant"/>
-      <w:bookmarkEnd w:id="33"/>
+      <w:bookmarkStart w:id="34" w:name="servant"/>
+      <w:bookmarkEnd w:id="34"/>
       <w:r>
         <w:t xml:space="preserve">Servant</w:t>
       </w:r>
@@ -5479,8 +5500,8 @@
       <w:pPr>
         <w:pStyle w:val="Heading3"/>
       </w:pPr>
-      <w:bookmarkStart w:id="34" w:name="persistent"/>
-      <w:bookmarkEnd w:id="34"/>
+      <w:bookmarkStart w:id="35" w:name="persistent"/>
+      <w:bookmarkEnd w:id="35"/>
       <w:r>
         <w:t xml:space="preserve">Persistent</w:t>
       </w:r>
@@ -8380,8 +8401,8 @@
       <w:pPr>
         <w:pStyle w:val="Heading2"/>
       </w:pPr>
-      <w:bookmarkStart w:id="35" w:name="code-organization-and-walkthrough"/>
-      <w:bookmarkEnd w:id="35"/>
+      <w:bookmarkStart w:id="36" w:name="code-organization-and-walkthrough"/>
+      <w:bookmarkEnd w:id="36"/>
       <w:r>
         <w:t xml:space="preserve">Code Organization and Walkthrough</w:t>
       </w:r>
@@ -8391,6 +8412,32 @@
         <w:pStyle w:val="FirstParagraph"/>
       </w:pPr>
       <w:r>
+        <w:t xml:space="preserve">In all, the project consists of about 1,800 lines of code. The API implementation</w:t>
+      </w:r>
+      <w:r>
+        <w:t xml:space="preserve"> </w:t>
+      </w:r>
+      <w:r>
+        <w:t xml:space="preserve">itself consists of about 1,500 lines of Haskell code, plus another 100 for the</w:t>
+      </w:r>
+      <w:r>
+        <w:t xml:space="preserve"> </w:t>
+      </w:r>
+      <w:r>
+        <w:t xml:space="preserve">Persistent schema definition file. The rest comprises various utility shell scripts</w:t>
+      </w:r>
+      <w:r>
+        <w:t xml:space="preserve"> </w:t>
+      </w:r>
+      <w:r>
+        <w:t xml:space="preserve">along with configuration files for Docker and the Cabal, the Haskell build system.</w:t>
+      </w:r>
+    </w:p>
+    <w:p>
+      <w:pPr>
+        <w:pStyle w:val="BodyText"/>
+      </w:pPr>
+      <w:r>
         <w:t xml:space="preserve">As we walk through the code, please refer to the project's GitHub repository:</w:t>
       </w:r>
     </w:p>
@@ -8409,8 +8456,8 @@
       <w:pPr>
         <w:pStyle w:val="Heading3"/>
       </w:pPr>
-      <w:bookmarkStart w:id="36" w:name="docker-container-definitions"/>
-      <w:bookmarkEnd w:id="36"/>
+      <w:bookmarkStart w:id="37" w:name="docker-container-definitions"/>
+      <w:bookmarkEnd w:id="37"/>
       <w:r>
         <w:t xml:space="preserve">Docker Container Definitions</w:t>
       </w:r>
@@ -8659,8 +8706,8 @@
       <w:pPr>
         <w:pStyle w:val="Heading3"/>
       </w:pPr>
-      <w:bookmarkStart w:id="37" w:name="cabal-configuration"/>
-      <w:bookmarkEnd w:id="37"/>
+      <w:bookmarkStart w:id="38" w:name="cabal-configuration"/>
+      <w:bookmarkEnd w:id="38"/>
       <w:r>
         <w:t xml:space="preserve">Cabal Configuration</w:t>
       </w:r>
@@ -8813,8 +8860,8 @@
       <w:pPr>
         <w:pStyle w:val="Heading3"/>
       </w:pPr>
-      <w:bookmarkStart w:id="38" w:name="data-types"/>
-      <w:bookmarkEnd w:id="38"/>
+      <w:bookmarkStart w:id="39" w:name="data-types"/>
+      <w:bookmarkEnd w:id="39"/>
       <w:r>
         <w:t xml:space="preserve">Data Types</w:t>
       </w:r>
@@ -12937,8 +12984,8 @@
       <w:pPr>
         <w:pStyle w:val="Heading3"/>
       </w:pPr>
-      <w:bookmarkStart w:id="39" w:name="type-level-api-definitions"/>
-      <w:bookmarkEnd w:id="39"/>
+      <w:bookmarkStart w:id="40" w:name="type-level-api-definitions"/>
+      <w:bookmarkEnd w:id="40"/>
       <w:r>
         <w:t xml:space="preserve">Type-level API Definitions</w:t>
       </w:r>
@@ -14591,8 +14638,8 @@
       <w:pPr>
         <w:pStyle w:val="Heading3"/>
       </w:pPr>
-      <w:bookmarkStart w:id="40" w:name="handlers"/>
-      <w:bookmarkEnd w:id="40"/>
+      <w:bookmarkStart w:id="41" w:name="handlers"/>
+      <w:bookmarkEnd w:id="41"/>
       <w:r>
         <w:t xml:space="preserve">Handlers</w:t>
       </w:r>
@@ -17784,7 +17831,7 @@
                     </pic:cNvPicPr>
                   </pic:nvPicPr>
                   <pic:blipFill>
-                    <a:blip r:embed="rId41"/>
+                    <a:blip r:embed="rId42"/>
                     <a:stretch>
                       <a:fillRect/>
                     </a:stretch>
@@ -18670,8 +18717,8 @@
       <w:pPr>
         <w:pStyle w:val="Heading3"/>
       </w:pPr>
-      <w:bookmarkStart w:id="42" w:name="wiring-things-together"/>
-      <w:bookmarkEnd w:id="42"/>
+      <w:bookmarkStart w:id="43" w:name="wiring-things-together"/>
+      <w:bookmarkEnd w:id="43"/>
       <w:r>
         <w:t xml:space="preserve">Wiring Things Together</w:t>
       </w:r>
@@ -21090,8 +21137,8 @@
       <w:pPr>
         <w:pStyle w:val="Heading2"/>
       </w:pPr>
-      <w:bookmarkStart w:id="43" w:name="testing"/>
-      <w:bookmarkEnd w:id="43"/>
+      <w:bookmarkStart w:id="44" w:name="testing"/>
+      <w:bookmarkEnd w:id="44"/>
       <w:r>
         <w:t xml:space="preserve">Testing</w:t>
       </w:r>
@@ -21302,8 +21349,8 @@
       <w:pPr>
         <w:pStyle w:val="Heading2"/>
       </w:pPr>
-      <w:bookmarkStart w:id="44" w:name="challenges"/>
-      <w:bookmarkEnd w:id="44"/>
+      <w:bookmarkStart w:id="45" w:name="challenges"/>
+      <w:bookmarkEnd w:id="45"/>
       <w:r>
         <w:t xml:space="preserve">Challenges</w:t>
       </w:r>
@@ -21441,8 +21488,8 @@
       <w:pPr>
         <w:pStyle w:val="Heading2"/>
       </w:pPr>
-      <w:bookmarkStart w:id="45" w:name="lessons-learned"/>
-      <w:bookmarkEnd w:id="45"/>
+      <w:bookmarkStart w:id="46" w:name="lessons-learned"/>
+      <w:bookmarkEnd w:id="46"/>
       <w:r>
         <w:t xml:space="preserve">Lessons Learned</w:t>
       </w:r>
@@ -21652,8 +21699,8 @@
       <w:pPr>
         <w:pStyle w:val="Heading1"/>
       </w:pPr>
-      <w:bookmarkStart w:id="46" w:name="future-work"/>
-      <w:bookmarkEnd w:id="46"/>
+      <w:bookmarkStart w:id="47" w:name="future-work"/>
+      <w:bookmarkEnd w:id="47"/>
       <w:r>
         <w:t xml:space="preserve">Future Work</w:t>
       </w:r>
@@ -21662,8 +21709,8 @@
       <w:pPr>
         <w:pStyle w:val="Heading2"/>
       </w:pPr>
-      <w:bookmarkStart w:id="47" w:name="user-interface"/>
-      <w:bookmarkEnd w:id="47"/>
+      <w:bookmarkStart w:id="48" w:name="user-interface"/>
+      <w:bookmarkEnd w:id="48"/>
       <w:r>
         <w:t xml:space="preserve">User Interface</w:t>
       </w:r>
@@ -21813,7 +21860,7 @@
                     </pic:cNvPicPr>
                   </pic:nvPicPr>
                   <pic:blipFill>
-                    <a:blip r:embed="rId48"/>
+                    <a:blip r:embed="rId49"/>
                     <a:stretch>
                       <a:fillRect/>
                     </a:stretch>
@@ -22063,8 +22110,8 @@
       <w:pPr>
         <w:pStyle w:val="Heading2"/>
       </w:pPr>
-      <w:bookmarkStart w:id="49" w:name="leveraging-haskell"/>
-      <w:bookmarkEnd w:id="49"/>
+      <w:bookmarkStart w:id="50" w:name="leveraging-haskell"/>
+      <w:bookmarkEnd w:id="50"/>
       <w:r>
         <w:t xml:space="preserve">Leveraging Haskell</w:t>
       </w:r>
@@ -22315,8 +22362,8 @@
       <w:pPr>
         <w:pStyle w:val="Heading1"/>
       </w:pPr>
-      <w:bookmarkStart w:id="50" w:name="conclusion"/>
-      <w:bookmarkEnd w:id="50"/>
+      <w:bookmarkStart w:id="51" w:name="conclusion"/>
+      <w:bookmarkEnd w:id="51"/>
       <w:r>
         <w:t xml:space="preserve">Conclusion</w:t>
       </w:r>
@@ -22459,8 +22506,8 @@
       <w:pPr>
         <w:pStyle w:val="Heading1"/>
       </w:pPr>
-      <w:bookmarkStart w:id="51" w:name="references"/>
-      <w:bookmarkEnd w:id="51"/>
+      <w:bookmarkStart w:id="52" w:name="references"/>
+      <w:bookmarkEnd w:id="52"/>
       <w:r>
         <w:t xml:space="preserve">References</w:t>
       </w:r>
@@ -22694,7 +22741,7 @@
     </w:lvl>
   </w:abstractNum>
   <w:abstractNum w:abstractNumId="990">
-    <w:nsid w:val="1b600109"/>
+    <w:nsid w:val="a93a326f"/>
     <w:multiLevelType w:val="multilevel"/>
     <w:lvl w:ilvl="0">
       <w:numFmt w:val="bullet"/>
@@ -22775,7 +22822,7 @@
     </w:lvl>
   </w:abstractNum>
   <w:abstractNum w:abstractNumId="991">
-    <w:nsid w:val="f256d49b"/>
+    <w:nsid w:val="10cb783a"/>
     <w:multiLevelType w:val="multilevel"/>
     <w:lvl w:ilvl="0">
       <w:numFmt w:val="bullet"/>
@@ -22856,7 +22903,7 @@
     </w:lvl>
   </w:abstractNum>
   <w:abstractNum w:abstractNumId="99711">
-    <w:nsid w:val="6f10930a"/>
+    <w:nsid w:val="b7dcda6c"/>
     <w:multiLevelType w:val="multilevel"/>
     <w:lvl w:ilvl="0">
       <w:start w:val="1"/>
@@ -22944,7 +22991,7 @@
     </w:lvl>
   </w:abstractNum>
   <w:abstractNum w:abstractNumId="99411">
-    <w:nsid w:val="c7bd5869"/>
+    <w:nsid w:val="906a2f6a"/>
     <w:multiLevelType w:val="multilevel"/>
     <w:lvl w:ilvl="0">
       <w:start w:val="1"/>

</xml_diff>